<commit_message>
Added some things to the report of lab3
</commit_message>
<xml_diff>
--- a/lab3/Report.docx
+++ b/lab3/Report.docx
@@ -32,6 +32,476 @@
     </w:p>
     <w:p>
       <w:pPr>
+        <w:pStyle w:val="Title"/>
+        <w:rPr>
+          <w:lang w:val="en-US"/>
+        </w:rPr>
+      </w:pPr>
+      <w:r>
+        <w:rPr>
+          <w:lang w:val="en-US"/>
+        </w:rPr>
+        <w:t>Theoretical Introduction:</w:t>
+      </w:r>
+    </w:p>
+    <w:p>
+      <w:pPr>
+        <w:rPr>
+          <w:lang w:val="en-US"/>
+        </w:rPr>
+      </w:pPr>
+    </w:p>
+    <w:p>
+      <w:pPr>
+        <w:rPr>
+          <w:lang w:val="en-US"/>
+        </w:rPr>
+      </w:pPr>
+      <w:r>
+        <w:rPr>
+          <w:lang w:val="en-US"/>
+        </w:rPr>
+        <w:t>To determine the order of execution and to execute a process itself, process states have been introduced:</w:t>
+      </w:r>
+    </w:p>
+    <w:p>
+      <w:pPr>
+        <w:pStyle w:val="ListParagraph"/>
+        <w:numPr>
+          <w:ilvl w:val="0"/>
+          <w:numId w:val="5"/>
+        </w:numPr>
+        <w:rPr>
+          <w:rFonts w:ascii="Times New Roman" w:eastAsia="Times New Roman" w:hAnsi="Times New Roman" w:cs="Times New Roman"/>
+        </w:rPr>
+      </w:pPr>
+      <w:r>
+        <w:rPr>
+          <w:b/>
+          <w:bCs/>
+          <w:i/>
+          <w:iCs/>
+          <w:lang w:val="en-US"/>
+        </w:rPr>
+        <w:t>New</w:t>
+      </w:r>
+      <w:r>
+        <w:rPr>
+          <w:lang w:val="en-US"/>
+        </w:rPr>
+        <w:t xml:space="preserve"> - </w:t>
+      </w:r>
+      <w:r>
+        <w:rPr>
+          <w:rFonts w:ascii="Arial" w:eastAsia="Times New Roman" w:hAnsi="Arial" w:cs="Arial"/>
+          <w:color w:val="000000"/>
+          <w:shd w:val="clear" w:color="auto" w:fill="FFFFFF"/>
+        </w:rPr>
+        <w:t>This is the state when the process has just been created. It is the initial state in the process life cycle</w:t>
+      </w:r>
+    </w:p>
+    <w:p>
+      <w:pPr>
+        <w:pStyle w:val="ListParagraph"/>
+        <w:numPr>
+          <w:ilvl w:val="0"/>
+          <w:numId w:val="5"/>
+        </w:numPr>
+        <w:rPr>
+          <w:rFonts w:ascii="Times New Roman" w:eastAsia="Times New Roman" w:hAnsi="Times New Roman" w:cs="Times New Roman"/>
+        </w:rPr>
+      </w:pPr>
+      <w:r>
+        <w:rPr>
+          <w:rFonts w:ascii="Arial" w:eastAsia="Times New Roman" w:hAnsi="Arial" w:cs="Arial"/>
+          <w:b/>
+          <w:bCs/>
+          <w:i/>
+          <w:iCs/>
+          <w:color w:val="000000"/>
+          <w:shd w:val="clear" w:color="auto" w:fill="FFFFFF"/>
+        </w:rPr>
+        <w:t>Ready</w:t>
+      </w:r>
+      <w:r>
+        <w:rPr>
+          <w:rFonts w:ascii="Arial" w:eastAsia="Times New Roman" w:hAnsi="Arial" w:cs="Arial"/>
+          <w:color w:val="000000"/>
+          <w:shd w:val="clear" w:color="auto" w:fill="FFFFFF"/>
+        </w:rPr>
+        <w:t xml:space="preserve"> - </w:t>
+      </w:r>
+      <w:r>
+        <w:rPr>
+          <w:rFonts w:ascii="Arial" w:eastAsia="Times New Roman" w:hAnsi="Arial" w:cs="Arial"/>
+          <w:color w:val="000000"/>
+          <w:shd w:val="clear" w:color="auto" w:fill="FFFFFF"/>
+        </w:rPr>
+        <w:t xml:space="preserve">In the ready state, the process is waiting to be assigned the processor by the </w:t>
+      </w:r>
+      <w:proofErr w:type="gramStart"/>
+      <w:r>
+        <w:rPr>
+          <w:rFonts w:ascii="Arial" w:eastAsia="Times New Roman" w:hAnsi="Arial" w:cs="Arial"/>
+          <w:color w:val="000000"/>
+          <w:shd w:val="clear" w:color="auto" w:fill="FFFFFF"/>
+        </w:rPr>
+        <w:t>short term</w:t>
+      </w:r>
+      <w:proofErr w:type="gramEnd"/>
+      <w:r>
+        <w:rPr>
+          <w:rFonts w:ascii="Arial" w:eastAsia="Times New Roman" w:hAnsi="Arial" w:cs="Arial"/>
+          <w:color w:val="000000"/>
+          <w:shd w:val="clear" w:color="auto" w:fill="FFFFFF"/>
+        </w:rPr>
+        <w:t xml:space="preserve"> scheduler, so it can run. This state is immediately after the new state for the process.</w:t>
+      </w:r>
+    </w:p>
+    <w:p>
+      <w:pPr>
+        <w:pStyle w:val="ListParagraph"/>
+        <w:numPr>
+          <w:ilvl w:val="0"/>
+          <w:numId w:val="5"/>
+        </w:numPr>
+        <w:rPr>
+          <w:rFonts w:ascii="Times New Roman" w:eastAsia="Times New Roman" w:hAnsi="Times New Roman" w:cs="Times New Roman"/>
+        </w:rPr>
+      </w:pPr>
+      <w:r>
+        <w:rPr>
+          <w:rFonts w:ascii="Arial" w:eastAsia="Times New Roman" w:hAnsi="Arial" w:cs="Arial"/>
+          <w:b/>
+          <w:bCs/>
+          <w:i/>
+          <w:iCs/>
+        </w:rPr>
+        <w:t>Running</w:t>
+      </w:r>
+      <w:r>
+        <w:rPr>
+          <w:rFonts w:ascii="Times New Roman" w:eastAsia="Times New Roman" w:hAnsi="Times New Roman" w:cs="Times New Roman"/>
+        </w:rPr>
+        <w:t xml:space="preserve"> - </w:t>
+      </w:r>
+      <w:r>
+        <w:rPr>
+          <w:rFonts w:ascii="Arial" w:eastAsia="Times New Roman" w:hAnsi="Arial" w:cs="Arial"/>
+          <w:color w:val="000000"/>
+          <w:shd w:val="clear" w:color="auto" w:fill="FFFFFF"/>
+        </w:rPr>
+        <w:t>The process is said to be in running state when the process instructions are being executed by the processor. This is done once the process is assigned to the processor using the short-term scheduler</w:t>
+      </w:r>
+    </w:p>
+    <w:p>
+      <w:pPr>
+        <w:pStyle w:val="ListParagraph"/>
+        <w:numPr>
+          <w:ilvl w:val="0"/>
+          <w:numId w:val="5"/>
+        </w:numPr>
+        <w:rPr>
+          <w:rFonts w:ascii="Arial" w:eastAsia="Times New Roman" w:hAnsi="Arial" w:cs="Arial"/>
+        </w:rPr>
+      </w:pPr>
+      <w:r>
+        <w:rPr>
+          <w:rFonts w:ascii="Arial" w:eastAsia="Times New Roman" w:hAnsi="Arial" w:cs="Arial"/>
+          <w:b/>
+          <w:bCs/>
+          <w:i/>
+          <w:iCs/>
+        </w:rPr>
+        <w:t xml:space="preserve">Blocked - </w:t>
+      </w:r>
+      <w:r>
+        <w:rPr>
+          <w:rFonts w:ascii="Arial" w:eastAsia="Times New Roman" w:hAnsi="Arial" w:cs="Arial"/>
+          <w:color w:val="000000"/>
+          <w:shd w:val="clear" w:color="auto" w:fill="FFFFFF"/>
+        </w:rPr>
+        <w:t>The process is in blocked state if it is waiting for some event to occur. This event may be I/O as the I/O events are executed in the main memory and don't require the processor. After the event is complete, the process again goes to ready state.</w:t>
+      </w:r>
+    </w:p>
+    <w:p>
+      <w:pPr>
+        <w:pStyle w:val="ListParagraph"/>
+        <w:numPr>
+          <w:ilvl w:val="0"/>
+          <w:numId w:val="5"/>
+        </w:numPr>
+        <w:rPr>
+          <w:rFonts w:ascii="Arial" w:eastAsia="Times New Roman" w:hAnsi="Arial" w:cs="Arial"/>
+        </w:rPr>
+      </w:pPr>
+      <w:r>
+        <w:rPr>
+          <w:rFonts w:ascii="Arial" w:eastAsia="Times New Roman" w:hAnsi="Arial" w:cs="Arial"/>
+          <w:b/>
+          <w:bCs/>
+          <w:i/>
+          <w:iCs/>
+        </w:rPr>
+        <w:t xml:space="preserve">Terminated - </w:t>
+      </w:r>
+      <w:r>
+        <w:rPr>
+          <w:rFonts w:ascii="Arial" w:eastAsia="Times New Roman" w:hAnsi="Arial" w:cs="Arial"/>
+          <w:color w:val="000000"/>
+          <w:shd w:val="clear" w:color="auto" w:fill="FFFFFF"/>
+        </w:rPr>
+        <w:t>The process is terminated once it finishes its execution. In the terminated state, the process is removed from main memory and its process control block is also deleted.</w:t>
+      </w:r>
+    </w:p>
+    <w:p>
+      <w:pPr>
+        <w:rPr>
+          <w:rFonts w:ascii="Arial" w:eastAsia="Times New Roman" w:hAnsi="Arial" w:cs="Arial"/>
+        </w:rPr>
+      </w:pPr>
+    </w:p>
+    <w:p>
+      <w:pPr>
+        <w:rPr>
+          <w:rFonts w:ascii="Arial" w:eastAsia="Times New Roman" w:hAnsi="Arial" w:cs="Arial"/>
+        </w:rPr>
+      </w:pPr>
+      <w:r>
+        <w:rPr>
+          <w:rFonts w:ascii="Arial" w:eastAsia="Times New Roman" w:hAnsi="Arial" w:cs="Arial"/>
+        </w:rPr>
+        <w:t>They are presented in this the following process lifecycle:</w:t>
+      </w:r>
+    </w:p>
+    <w:p>
+      <w:pPr>
+        <w:rPr>
+          <w:rFonts w:ascii="Arial" w:eastAsia="Times New Roman" w:hAnsi="Arial" w:cs="Arial"/>
+        </w:rPr>
+      </w:pPr>
+    </w:p>
+    <w:p>
+      <w:pPr>
+        <w:jc w:val="center"/>
+        <w:rPr>
+          <w:rFonts w:ascii="Arial" w:eastAsia="Times New Roman" w:hAnsi="Arial" w:cs="Arial"/>
+        </w:rPr>
+      </w:pPr>
+      <w:r>
+        <w:rPr>
+          <w:rFonts w:ascii="Arial" w:eastAsia="Times New Roman" w:hAnsi="Arial" w:cs="Arial"/>
+          <w:noProof/>
+        </w:rPr>
+        <w:drawing>
+          <wp:inline distT="0" distB="0" distL="0" distR="0" wp14:anchorId="6596EE18" wp14:editId="2613128B">
+            <wp:extent cx="3962400" cy="1536700"/>
+            <wp:effectExtent l="0" t="0" r="0" b="0"/>
+            <wp:docPr id="2" name="Picture 2" descr="Diagram&#10;&#10;Description automatically generated"/>
+            <wp:cNvGraphicFramePr>
+              <a:graphicFrameLocks xmlns:a="http://schemas.openxmlformats.org/drawingml/2006/main" noChangeAspect="1"/>
+            </wp:cNvGraphicFramePr>
+            <a:graphic xmlns:a="http://schemas.openxmlformats.org/drawingml/2006/main">
+              <a:graphicData uri="http://schemas.openxmlformats.org/drawingml/2006/picture">
+                <pic:pic xmlns:pic="http://schemas.openxmlformats.org/drawingml/2006/picture">
+                  <pic:nvPicPr>
+                    <pic:cNvPr id="2" name="Picture 2" descr="Diagram&#10;&#10;Description automatically generated"/>
+                    <pic:cNvPicPr/>
+                  </pic:nvPicPr>
+                  <pic:blipFill>
+                    <a:blip r:embed="rId5">
+                      <a:extLst>
+                        <a:ext uri="{28A0092B-C50C-407E-A947-70E740481C1C}">
+                          <a14:useLocalDpi xmlns:a14="http://schemas.microsoft.com/office/drawing/2010/main" val="0"/>
+                        </a:ext>
+                      </a:extLst>
+                    </a:blip>
+                    <a:stretch>
+                      <a:fillRect/>
+                    </a:stretch>
+                  </pic:blipFill>
+                  <pic:spPr>
+                    <a:xfrm>
+                      <a:off x="0" y="0"/>
+                      <a:ext cx="3962400" cy="1536700"/>
+                    </a:xfrm>
+                    <a:prstGeom prst="rect">
+                      <a:avLst/>
+                    </a:prstGeom>
+                  </pic:spPr>
+                </pic:pic>
+              </a:graphicData>
+            </a:graphic>
+          </wp:inline>
+        </w:drawing>
+      </w:r>
+    </w:p>
+    <w:p>
+      <w:pPr>
+        <w:jc w:val="center"/>
+        <w:rPr>
+          <w:rFonts w:ascii="Arial" w:eastAsia="Times New Roman" w:hAnsi="Arial" w:cs="Arial"/>
+          <w:sz w:val="16"/>
+          <w:szCs w:val="16"/>
+        </w:rPr>
+      </w:pPr>
+      <w:r>
+        <w:rPr>
+          <w:rFonts w:ascii="Arial" w:eastAsia="Times New Roman" w:hAnsi="Arial" w:cs="Arial"/>
+          <w:sz w:val="16"/>
+          <w:szCs w:val="16"/>
+        </w:rPr>
+        <w:t xml:space="preserve">Process lifecycle, </w:t>
+      </w:r>
+      <w:hyperlink r:id="rId6" w:history="1">
+        <w:r>
+          <w:rPr>
+            <w:rStyle w:val="Hyperlink"/>
+            <w:rFonts w:ascii="Arial" w:eastAsia="Times New Roman" w:hAnsi="Arial" w:cs="Arial"/>
+            <w:sz w:val="16"/>
+            <w:szCs w:val="16"/>
+          </w:rPr>
+          <w:t>credit</w:t>
+        </w:r>
+      </w:hyperlink>
+    </w:p>
+    <w:p>
+      <w:pPr>
+        <w:rPr>
+          <w:rFonts w:ascii="Arial" w:eastAsia="Times New Roman" w:hAnsi="Arial" w:cs="Arial"/>
+        </w:rPr>
+      </w:pPr>
+    </w:p>
+    <w:p>
+      <w:pPr>
+        <w:rPr>
+          <w:rFonts w:ascii="Arial" w:eastAsia="Times New Roman" w:hAnsi="Arial" w:cs="Arial"/>
+        </w:rPr>
+      </w:pPr>
+      <w:r>
+        <w:rPr>
+          <w:rFonts w:ascii="Arial" w:eastAsia="Times New Roman" w:hAnsi="Arial" w:cs="Arial"/>
+        </w:rPr>
+        <w:t xml:space="preserve">Processes’ execution is managed by scheduling. There are multiples </w:t>
+      </w:r>
+      <w:r>
+        <w:rPr>
+          <w:rFonts w:ascii="Arial" w:eastAsia="Times New Roman" w:hAnsi="Arial" w:cs="Arial"/>
+        </w:rPr>
+        <w:t>algorithms</w:t>
+      </w:r>
+      <w:r>
+        <w:rPr>
+          <w:rFonts w:ascii="Arial" w:eastAsia="Times New Roman" w:hAnsi="Arial" w:cs="Arial"/>
+        </w:rPr>
+        <w:t xml:space="preserve"> but</w:t>
+      </w:r>
+      <w:r>
+        <w:rPr>
+          <w:rFonts w:ascii="Arial" w:eastAsia="Times New Roman" w:hAnsi="Arial" w:cs="Arial"/>
+        </w:rPr>
+        <w:t xml:space="preserve"> </w:t>
+      </w:r>
+      <w:r>
+        <w:rPr>
+          <w:rFonts w:ascii="Arial" w:eastAsia="Times New Roman" w:hAnsi="Arial" w:cs="Arial"/>
+        </w:rPr>
+        <w:t xml:space="preserve">in this </w:t>
+      </w:r>
+      <w:proofErr w:type="gramStart"/>
+      <w:r>
+        <w:rPr>
+          <w:rFonts w:ascii="Arial" w:eastAsia="Times New Roman" w:hAnsi="Arial" w:cs="Arial"/>
+        </w:rPr>
+        <w:t>task</w:t>
+      </w:r>
+      <w:proofErr w:type="gramEnd"/>
+      <w:r>
+        <w:rPr>
+          <w:rFonts w:ascii="Arial" w:eastAsia="Times New Roman" w:hAnsi="Arial" w:cs="Arial"/>
+        </w:rPr>
+        <w:t xml:space="preserve"> we focus on </w:t>
+      </w:r>
+      <w:r>
+        <w:rPr>
+          <w:rFonts w:ascii="Arial" w:eastAsia="Times New Roman" w:hAnsi="Arial" w:cs="Arial"/>
+        </w:rPr>
+        <w:t>a non-</w:t>
+      </w:r>
+      <w:proofErr w:type="spellStart"/>
+      <w:r>
+        <w:rPr>
+          <w:rFonts w:ascii="Arial" w:eastAsia="Times New Roman" w:hAnsi="Arial" w:cs="Arial"/>
+        </w:rPr>
+        <w:t>preemptive</w:t>
+      </w:r>
+      <w:proofErr w:type="spellEnd"/>
+      <w:r>
+        <w:rPr>
+          <w:rFonts w:ascii="Arial" w:eastAsia="Times New Roman" w:hAnsi="Arial" w:cs="Arial"/>
+        </w:rPr>
+        <w:t xml:space="preserve"> algorithm called First Come First Serve. </w:t>
+      </w:r>
+      <w:proofErr w:type="spellStart"/>
+      <w:r>
+        <w:rPr>
+          <w:rFonts w:ascii="Arial" w:eastAsia="Times New Roman" w:hAnsi="Arial" w:cs="Arial"/>
+        </w:rPr>
+        <w:t>Nonpreemptive</w:t>
+      </w:r>
+      <w:proofErr w:type="spellEnd"/>
+      <w:r>
+        <w:rPr>
+          <w:rFonts w:ascii="Arial" w:eastAsia="Times New Roman" w:hAnsi="Arial" w:cs="Arial"/>
+        </w:rPr>
+        <w:t xml:space="preserve"> means that once a process enters its running state, it cannot be pre-empted until it completes its allotted time. In the FCFS algorithm, as it implies in the name, jobs are prioritised by their respective position in the queue. Even though this algorithm is easy to understand and implement, its performance is far from ideal since the average wait time is high.</w:t>
+      </w:r>
+    </w:p>
+    <w:p>
+      <w:pPr>
+        <w:rPr>
+          <w:rFonts w:ascii="Arial" w:eastAsia="Times New Roman" w:hAnsi="Arial" w:cs="Arial"/>
+        </w:rPr>
+      </w:pPr>
+      <w:r>
+        <w:rPr>
+          <w:rFonts w:ascii="Arial" w:eastAsia="Times New Roman" w:hAnsi="Arial" w:cs="Arial"/>
+        </w:rPr>
+        <w:br w:type="page"/>
+      </w:r>
+    </w:p>
+    <w:p>
+      <w:pPr>
+        <w:pStyle w:val="Title"/>
+        <w:rPr>
+          <w:rFonts w:eastAsia="Times New Roman"/>
+        </w:rPr>
+      </w:pPr>
+      <w:r>
+        <w:rPr>
+          <w:rFonts w:eastAsia="Times New Roman"/>
+        </w:rPr>
+        <w:lastRenderedPageBreak/>
+        <w:t>Tasks</w:t>
+      </w:r>
+    </w:p>
+    <w:p>
+      <w:pPr>
+        <w:pStyle w:val="ListParagraph"/>
+        <w:rPr>
+          <w:rFonts w:ascii="Times New Roman" w:eastAsia="Times New Roman" w:hAnsi="Times New Roman" w:cs="Times New Roman"/>
+        </w:rPr>
+      </w:pPr>
+    </w:p>
+    <w:p>
+      <w:pPr>
+        <w:rPr>
+          <w:lang w:val="en-US"/>
+        </w:rPr>
+      </w:pPr>
+    </w:p>
+    <w:p>
+      <w:pPr>
         <w:rPr>
           <w:lang w:val="en-US"/>
         </w:rPr>
@@ -94,10 +564,7 @@
       </w:r>
       <w:proofErr w:type="spellEnd"/>
       <w:r>
-        <w:t xml:space="preserve"> </w:t>
-      </w:r>
-      <w:r>
-        <w:t>2</w:t>
+        <w:t xml:space="preserve"> 2</w:t>
       </w:r>
     </w:p>
     <w:p>
@@ -3720,6 +4187,94 @@
           <w:lang w:val="en-US"/>
         </w:rPr>
         <w:t xml:space="preserve"> process pair. They were still in progress, while the next processes did not even start.</w:t>
+      </w:r>
+    </w:p>
+    <w:p>
+      <w:pPr>
+        <w:rPr>
+          <w:lang w:val="en-US"/>
+        </w:rPr>
+      </w:pPr>
+      <w:r>
+        <w:rPr>
+          <w:lang w:val="en-US"/>
+        </w:rPr>
+        <w:br w:type="page"/>
+      </w:r>
+    </w:p>
+    <w:p>
+      <w:pPr>
+        <w:ind w:left="720"/>
+        <w:rPr>
+          <w:lang w:val="en-US"/>
+        </w:rPr>
+      </w:pPr>
+      <w:r>
+        <w:rPr>
+          <w:lang w:val="en-US"/>
+        </w:rPr>
+        <w:lastRenderedPageBreak/>
+        <w:t>Bibliography</w:t>
+      </w:r>
+    </w:p>
+    <w:p>
+      <w:pPr>
+        <w:pStyle w:val="ListParagraph"/>
+        <w:numPr>
+          <w:ilvl w:val="0"/>
+          <w:numId w:val="6"/>
+        </w:numPr>
+        <w:rPr>
+          <w:lang w:val="en-US"/>
+        </w:rPr>
+      </w:pPr>
+      <w:hyperlink r:id="rId7" w:history="1">
+        <w:r>
+          <w:rPr>
+            <w:rStyle w:val="Hyperlink"/>
+            <w:lang w:val="en-US"/>
+          </w:rPr>
+          <w:t>https://www.tutorialspoint.com/operating_system/os_process_scheduling_algorithms.htm</w:t>
+        </w:r>
+      </w:hyperlink>
+    </w:p>
+    <w:p>
+      <w:pPr>
+        <w:pStyle w:val="ListParagraph"/>
+        <w:numPr>
+          <w:ilvl w:val="0"/>
+          <w:numId w:val="6"/>
+        </w:numPr>
+        <w:rPr>
+          <w:lang w:val="en-US"/>
+        </w:rPr>
+      </w:pPr>
+      <w:hyperlink r:id="rId8" w:history="1">
+        <w:r>
+          <w:rPr>
+            <w:rStyle w:val="Hyperlink"/>
+            <w:lang w:val="en-US"/>
+          </w:rPr>
+          <w:t>https://www.cs.uic.edu/~jbell/CourseNotes/OperatingSystems/3_Processes.html</w:t>
+        </w:r>
+      </w:hyperlink>
+    </w:p>
+    <w:p>
+      <w:pPr>
+        <w:pStyle w:val="ListParagraph"/>
+        <w:numPr>
+          <w:ilvl w:val="0"/>
+          <w:numId w:val="6"/>
+        </w:numPr>
+        <w:rPr>
+          <w:lang w:val="en-US"/>
+        </w:rPr>
+      </w:pPr>
+      <w:r>
+        <w:rPr>
+          <w:lang w:val="en-US"/>
+        </w:rPr>
+        <w:t>http://smurf.mimuw.edu.pl/node/877</w:t>
       </w:r>
     </w:p>
     <w:sectPr>
@@ -3735,6 +4290,95 @@
 <file path=word/numbering.xml><?xml version="1.0" encoding="utf-8"?>
 <w:numbering xmlns:wpc="http://schemas.microsoft.com/office/word/2010/wordprocessingCanvas" xmlns:cx="http://schemas.microsoft.com/office/drawing/2014/chartex" xmlns:cx1="http://schemas.microsoft.com/office/drawing/2015/9/8/chartex" xmlns:cx2="http://schemas.microsoft.com/office/drawing/2015/10/21/chartex" xmlns:cx3="http://schemas.microsoft.com/office/drawing/2016/5/9/chartex" xmlns:cx4="http://schemas.microsoft.com/office/drawing/2016/5/10/chartex" xmlns:cx5="http://schemas.microsoft.com/office/drawing/2016/5/11/chartex" xmlns:cx6="http://schemas.microsoft.com/office/drawing/2016/5/12/chartex" xmlns:cx7="http://schemas.microsoft.com/office/drawing/2016/5/13/chartex" xmlns:cx8="http://schemas.microsoft.com/office/drawing/2016/5/14/chartex" xmlns:mc="http://schemas.openxmlformats.org/markup-compatibility/2006" xmlns:aink="http://schemas.microsoft.com/office/drawing/2016/ink" xmlns:am3d="http://schemas.microsoft.com/office/drawing/2017/model3d" xmlns:o="urn:schemas-microsoft-com:office:office" xmlns:r="http://schemas.openxmlformats.org/officeDocument/2006/relationships" xmlns:m="http://schemas.openxmlformats.org/officeDocument/2006/math" xmlns:v="urn:schemas-microsoft-com:vml" xmlns:wp14="http://schemas.microsoft.com/office/word/2010/wordprocessingDrawing" xmlns:wp="http://schemas.openxmlformats.org/drawingml/2006/wordprocessingDrawing" xmlns:w10="urn:schemas-microsoft-com:office:word" xmlns:w="http://schemas.openxmlformats.org/wordprocessingml/2006/main" xmlns:w14="http://schemas.microsoft.com/office/word/2010/wordml" xmlns:w15="http://schemas.microsoft.com/office/word/2012/wordml" xmlns:w16cex="http://schemas.microsoft.com/office/word/2018/wordml/cex" xmlns:w16cid="http://schemas.microsoft.com/office/word/2016/wordml/cid" xmlns:w16="http://schemas.microsoft.com/office/word/2018/wordml" xmlns:w16se="http://schemas.microsoft.com/office/word/2015/wordml/symex" xmlns:wpg="http://schemas.microsoft.com/office/word/2010/wordprocessingGroup" xmlns:wpi="http://schemas.microsoft.com/office/word/2010/wordprocessingInk" xmlns:wne="http://schemas.microsoft.com/office/word/2006/wordml" xmlns:wps="http://schemas.microsoft.com/office/word/2010/wordprocessingShape" mc:Ignorable="w14 w15 w16se w16cid w16 w16cex wp14">
   <w:abstractNum w:abstractNumId="0" w15:restartNumberingAfterBreak="0">
+    <w:nsid w:val="002663DE"/>
+    <w:multiLevelType w:val="hybridMultilevel"/>
+    <w:tmpl w:val="64C43652"/>
+    <w:lvl w:ilvl="0" w:tplc="FD38D3BC">
+      <w:start w:val="1"/>
+      <w:numFmt w:val="decimal"/>
+      <w:lvlText w:val="%1."/>
+      <w:lvlJc w:val="left"/>
+      <w:pPr>
+        <w:ind w:left="720" w:hanging="360"/>
+      </w:pPr>
+      <w:rPr>
+        <w:rFonts w:asciiTheme="minorHAnsi" w:eastAsiaTheme="minorHAnsi" w:hAnsiTheme="minorHAnsi" w:cstheme="minorBidi" w:hint="default"/>
+      </w:rPr>
+    </w:lvl>
+    <w:lvl w:ilvl="1" w:tplc="04090019" w:tentative="1">
+      <w:start w:val="1"/>
+      <w:numFmt w:val="lowerLetter"/>
+      <w:lvlText w:val="%2."/>
+      <w:lvlJc w:val="left"/>
+      <w:pPr>
+        <w:ind w:left="1440" w:hanging="360"/>
+      </w:pPr>
+    </w:lvl>
+    <w:lvl w:ilvl="2" w:tplc="0409001B" w:tentative="1">
+      <w:start w:val="1"/>
+      <w:numFmt w:val="lowerRoman"/>
+      <w:lvlText w:val="%3."/>
+      <w:lvlJc w:val="right"/>
+      <w:pPr>
+        <w:ind w:left="2160" w:hanging="180"/>
+      </w:pPr>
+    </w:lvl>
+    <w:lvl w:ilvl="3" w:tplc="0409000F" w:tentative="1">
+      <w:start w:val="1"/>
+      <w:numFmt w:val="decimal"/>
+      <w:lvlText w:val="%4."/>
+      <w:lvlJc w:val="left"/>
+      <w:pPr>
+        <w:ind w:left="2880" w:hanging="360"/>
+      </w:pPr>
+    </w:lvl>
+    <w:lvl w:ilvl="4" w:tplc="04090019" w:tentative="1">
+      <w:start w:val="1"/>
+      <w:numFmt w:val="lowerLetter"/>
+      <w:lvlText w:val="%5."/>
+      <w:lvlJc w:val="left"/>
+      <w:pPr>
+        <w:ind w:left="3600" w:hanging="360"/>
+      </w:pPr>
+    </w:lvl>
+    <w:lvl w:ilvl="5" w:tplc="0409001B" w:tentative="1">
+      <w:start w:val="1"/>
+      <w:numFmt w:val="lowerRoman"/>
+      <w:lvlText w:val="%6."/>
+      <w:lvlJc w:val="right"/>
+      <w:pPr>
+        <w:ind w:left="4320" w:hanging="180"/>
+      </w:pPr>
+    </w:lvl>
+    <w:lvl w:ilvl="6" w:tplc="0409000F" w:tentative="1">
+      <w:start w:val="1"/>
+      <w:numFmt w:val="decimal"/>
+      <w:lvlText w:val="%7."/>
+      <w:lvlJc w:val="left"/>
+      <w:pPr>
+        <w:ind w:left="5040" w:hanging="360"/>
+      </w:pPr>
+    </w:lvl>
+    <w:lvl w:ilvl="7" w:tplc="04090019" w:tentative="1">
+      <w:start w:val="1"/>
+      <w:numFmt w:val="lowerLetter"/>
+      <w:lvlText w:val="%8."/>
+      <w:lvlJc w:val="left"/>
+      <w:pPr>
+        <w:ind w:left="5760" w:hanging="360"/>
+      </w:pPr>
+    </w:lvl>
+    <w:lvl w:ilvl="8" w:tplc="0409001B" w:tentative="1">
+      <w:start w:val="1"/>
+      <w:numFmt w:val="lowerRoman"/>
+      <w:lvlText w:val="%9."/>
+      <w:lvlJc w:val="right"/>
+      <w:pPr>
+        <w:ind w:left="6480" w:hanging="180"/>
+      </w:pPr>
+    </w:lvl>
+  </w:abstractNum>
+  <w:abstractNum w:abstractNumId="1" w15:restartNumberingAfterBreak="0">
     <w:nsid w:val="149E21BB"/>
     <w:multiLevelType w:val="hybridMultilevel"/>
     <w:tmpl w:val="4C2ED96C"/>
@@ -3823,10 +4467,10 @@
       </w:pPr>
     </w:lvl>
   </w:abstractNum>
-  <w:abstractNum w:abstractNumId="1" w15:restartNumberingAfterBreak="0">
-    <w:nsid w:val="31A700C4"/>
+  <w:abstractNum w:abstractNumId="2" w15:restartNumberingAfterBreak="0">
+    <w:nsid w:val="2DBD6CB7"/>
     <w:multiLevelType w:val="hybridMultilevel"/>
-    <w:tmpl w:val="D396DA4C"/>
+    <w:tmpl w:val="E78EFA3A"/>
     <w:lvl w:ilvl="0" w:tplc="0409000F">
       <w:start w:val="1"/>
       <w:numFmt w:val="decimal"/>
@@ -3912,10 +4556,10 @@
       </w:pPr>
     </w:lvl>
   </w:abstractNum>
-  <w:abstractNum w:abstractNumId="2" w15:restartNumberingAfterBreak="0">
-    <w:nsid w:val="6E86671C"/>
+  <w:abstractNum w:abstractNumId="3" w15:restartNumberingAfterBreak="0">
+    <w:nsid w:val="31A700C4"/>
     <w:multiLevelType w:val="hybridMultilevel"/>
-    <w:tmpl w:val="3E025ACE"/>
+    <w:tmpl w:val="D396DA4C"/>
     <w:lvl w:ilvl="0" w:tplc="0409000F">
       <w:start w:val="1"/>
       <w:numFmt w:val="decimal"/>
@@ -4001,14 +4645,201 @@
       </w:pPr>
     </w:lvl>
   </w:abstractNum>
+  <w:abstractNum w:abstractNumId="4" w15:restartNumberingAfterBreak="0">
+    <w:nsid w:val="67C00C33"/>
+    <w:multiLevelType w:val="hybridMultilevel"/>
+    <w:tmpl w:val="3992EC90"/>
+    <w:lvl w:ilvl="0" w:tplc="39C841C2">
+      <w:start w:val="1"/>
+      <w:numFmt w:val="decimal"/>
+      <w:lvlText w:val="%1."/>
+      <w:lvlJc w:val="left"/>
+      <w:pPr>
+        <w:ind w:left="1080" w:hanging="360"/>
+      </w:pPr>
+      <w:rPr>
+        <w:rFonts w:hint="default"/>
+      </w:rPr>
+    </w:lvl>
+    <w:lvl w:ilvl="1" w:tplc="04090019" w:tentative="1">
+      <w:start w:val="1"/>
+      <w:numFmt w:val="lowerLetter"/>
+      <w:lvlText w:val="%2."/>
+      <w:lvlJc w:val="left"/>
+      <w:pPr>
+        <w:ind w:left="1800" w:hanging="360"/>
+      </w:pPr>
+    </w:lvl>
+    <w:lvl w:ilvl="2" w:tplc="0409001B" w:tentative="1">
+      <w:start w:val="1"/>
+      <w:numFmt w:val="lowerRoman"/>
+      <w:lvlText w:val="%3."/>
+      <w:lvlJc w:val="right"/>
+      <w:pPr>
+        <w:ind w:left="2520" w:hanging="180"/>
+      </w:pPr>
+    </w:lvl>
+    <w:lvl w:ilvl="3" w:tplc="0409000F" w:tentative="1">
+      <w:start w:val="1"/>
+      <w:numFmt w:val="decimal"/>
+      <w:lvlText w:val="%4."/>
+      <w:lvlJc w:val="left"/>
+      <w:pPr>
+        <w:ind w:left="3240" w:hanging="360"/>
+      </w:pPr>
+    </w:lvl>
+    <w:lvl w:ilvl="4" w:tplc="04090019" w:tentative="1">
+      <w:start w:val="1"/>
+      <w:numFmt w:val="lowerLetter"/>
+      <w:lvlText w:val="%5."/>
+      <w:lvlJc w:val="left"/>
+      <w:pPr>
+        <w:ind w:left="3960" w:hanging="360"/>
+      </w:pPr>
+    </w:lvl>
+    <w:lvl w:ilvl="5" w:tplc="0409001B" w:tentative="1">
+      <w:start w:val="1"/>
+      <w:numFmt w:val="lowerRoman"/>
+      <w:lvlText w:val="%6."/>
+      <w:lvlJc w:val="right"/>
+      <w:pPr>
+        <w:ind w:left="4680" w:hanging="180"/>
+      </w:pPr>
+    </w:lvl>
+    <w:lvl w:ilvl="6" w:tplc="0409000F" w:tentative="1">
+      <w:start w:val="1"/>
+      <w:numFmt w:val="decimal"/>
+      <w:lvlText w:val="%7."/>
+      <w:lvlJc w:val="left"/>
+      <w:pPr>
+        <w:ind w:left="5400" w:hanging="360"/>
+      </w:pPr>
+    </w:lvl>
+    <w:lvl w:ilvl="7" w:tplc="04090019" w:tentative="1">
+      <w:start w:val="1"/>
+      <w:numFmt w:val="lowerLetter"/>
+      <w:lvlText w:val="%8."/>
+      <w:lvlJc w:val="left"/>
+      <w:pPr>
+        <w:ind w:left="6120" w:hanging="360"/>
+      </w:pPr>
+    </w:lvl>
+    <w:lvl w:ilvl="8" w:tplc="0409001B" w:tentative="1">
+      <w:start w:val="1"/>
+      <w:numFmt w:val="lowerRoman"/>
+      <w:lvlText w:val="%9."/>
+      <w:lvlJc w:val="right"/>
+      <w:pPr>
+        <w:ind w:left="6840" w:hanging="180"/>
+      </w:pPr>
+    </w:lvl>
+  </w:abstractNum>
+  <w:abstractNum w:abstractNumId="5" w15:restartNumberingAfterBreak="0">
+    <w:nsid w:val="6E86671C"/>
+    <w:multiLevelType w:val="hybridMultilevel"/>
+    <w:tmpl w:val="3E025ACE"/>
+    <w:lvl w:ilvl="0" w:tplc="0409000F">
+      <w:start w:val="1"/>
+      <w:numFmt w:val="decimal"/>
+      <w:lvlText w:val="%1."/>
+      <w:lvlJc w:val="left"/>
+      <w:pPr>
+        <w:ind w:left="720" w:hanging="360"/>
+      </w:pPr>
+      <w:rPr>
+        <w:rFonts w:hint="default"/>
+      </w:rPr>
+    </w:lvl>
+    <w:lvl w:ilvl="1" w:tplc="04090019" w:tentative="1">
+      <w:start w:val="1"/>
+      <w:numFmt w:val="lowerLetter"/>
+      <w:lvlText w:val="%2."/>
+      <w:lvlJc w:val="left"/>
+      <w:pPr>
+        <w:ind w:left="1440" w:hanging="360"/>
+      </w:pPr>
+    </w:lvl>
+    <w:lvl w:ilvl="2" w:tplc="0409001B" w:tentative="1">
+      <w:start w:val="1"/>
+      <w:numFmt w:val="lowerRoman"/>
+      <w:lvlText w:val="%3."/>
+      <w:lvlJc w:val="right"/>
+      <w:pPr>
+        <w:ind w:left="2160" w:hanging="180"/>
+      </w:pPr>
+    </w:lvl>
+    <w:lvl w:ilvl="3" w:tplc="0409000F" w:tentative="1">
+      <w:start w:val="1"/>
+      <w:numFmt w:val="decimal"/>
+      <w:lvlText w:val="%4."/>
+      <w:lvlJc w:val="left"/>
+      <w:pPr>
+        <w:ind w:left="2880" w:hanging="360"/>
+      </w:pPr>
+    </w:lvl>
+    <w:lvl w:ilvl="4" w:tplc="04090019" w:tentative="1">
+      <w:start w:val="1"/>
+      <w:numFmt w:val="lowerLetter"/>
+      <w:lvlText w:val="%5."/>
+      <w:lvlJc w:val="left"/>
+      <w:pPr>
+        <w:ind w:left="3600" w:hanging="360"/>
+      </w:pPr>
+    </w:lvl>
+    <w:lvl w:ilvl="5" w:tplc="0409001B" w:tentative="1">
+      <w:start w:val="1"/>
+      <w:numFmt w:val="lowerRoman"/>
+      <w:lvlText w:val="%6."/>
+      <w:lvlJc w:val="right"/>
+      <w:pPr>
+        <w:ind w:left="4320" w:hanging="180"/>
+      </w:pPr>
+    </w:lvl>
+    <w:lvl w:ilvl="6" w:tplc="0409000F" w:tentative="1">
+      <w:start w:val="1"/>
+      <w:numFmt w:val="decimal"/>
+      <w:lvlText w:val="%7."/>
+      <w:lvlJc w:val="left"/>
+      <w:pPr>
+        <w:ind w:left="5040" w:hanging="360"/>
+      </w:pPr>
+    </w:lvl>
+    <w:lvl w:ilvl="7" w:tplc="04090019" w:tentative="1">
+      <w:start w:val="1"/>
+      <w:numFmt w:val="lowerLetter"/>
+      <w:lvlText w:val="%8."/>
+      <w:lvlJc w:val="left"/>
+      <w:pPr>
+        <w:ind w:left="5760" w:hanging="360"/>
+      </w:pPr>
+    </w:lvl>
+    <w:lvl w:ilvl="8" w:tplc="0409001B" w:tentative="1">
+      <w:start w:val="1"/>
+      <w:numFmt w:val="lowerRoman"/>
+      <w:lvlText w:val="%9."/>
+      <w:lvlJc w:val="right"/>
+      <w:pPr>
+        <w:ind w:left="6480" w:hanging="180"/>
+      </w:pPr>
+    </w:lvl>
+  </w:abstractNum>
   <w:num w:numId="1">
+    <w:abstractNumId w:val="5"/>
+  </w:num>
+  <w:num w:numId="2">
+    <w:abstractNumId w:val="1"/>
+  </w:num>
+  <w:num w:numId="3">
+    <w:abstractNumId w:val="3"/>
+  </w:num>
+  <w:num w:numId="4">
     <w:abstractNumId w:val="2"/>
   </w:num>
-  <w:num w:numId="2">
+  <w:num w:numId="5">
     <w:abstractNumId w:val="0"/>
   </w:num>
-  <w:num w:numId="3">
-    <w:abstractNumId w:val="1"/>
+  <w:num w:numId="6">
+    <w:abstractNumId w:val="4"/>
   </w:num>
 </w:numbering>
 </file>
@@ -4132,6 +4963,7 @@
     <w:lsdException w:name="HTML Sample" w:semiHidden="1" w:unhideWhenUsed="1"/>
     <w:lsdException w:name="HTML Typewriter" w:semiHidden="1" w:unhideWhenUsed="1"/>
     <w:lsdException w:name="HTML Variable" w:semiHidden="1" w:unhideWhenUsed="1"/>
+    <w:lsdException w:name="Normal Table" w:semiHidden="1" w:unhideWhenUsed="1"/>
     <w:lsdException w:name="annotation subject" w:semiHidden="1" w:unhideWhenUsed="1"/>
     <w:lsdException w:name="No List" w:semiHidden="1" w:unhideWhenUsed="1"/>
     <w:lsdException w:name="Outline List 1" w:semiHidden="1" w:unhideWhenUsed="1"/>
@@ -4178,8 +5010,10 @@
     <w:lsdException w:name="Table Subtle 2" w:semiHidden="1" w:unhideWhenUsed="1"/>
     <w:lsdException w:name="Table Web 1" w:semiHidden="1" w:unhideWhenUsed="1"/>
     <w:lsdException w:name="Table Web 2" w:semiHidden="1" w:unhideWhenUsed="1"/>
+    <w:lsdException w:name="Table Web 3" w:semiHidden="1" w:unhideWhenUsed="1"/>
     <w:lsdException w:name="Balloon Text" w:semiHidden="1" w:unhideWhenUsed="1"/>
     <w:lsdException w:name="Table Grid" w:uiPriority="39"/>
+    <w:lsdException w:name="Table Theme" w:semiHidden="1" w:unhideWhenUsed="1"/>
     <w:lsdException w:name="Placeholder Text" w:semiHidden="1"/>
     <w:lsdException w:name="No Spacing" w:uiPriority="1" w:qFormat="1"/>
     <w:lsdException w:name="Light Shading" w:uiPriority="60"/>
@@ -4526,6 +5360,29 @@
       <w:rFonts w:ascii="Times New Roman" w:eastAsia="Times New Roman" w:hAnsi="Times New Roman" w:cs="Times New Roman"/>
     </w:rPr>
   </w:style>
+  <w:style w:type="character" w:styleId="Hyperlink">
+    <w:name w:val="Hyperlink"/>
+    <w:basedOn w:val="DefaultParagraphFont"/>
+    <w:uiPriority w:val="99"/>
+    <w:unhideWhenUsed/>
+    <w:rsid w:val="00761321"/>
+    <w:rPr>
+      <w:color w:val="0563C1" w:themeColor="hyperlink"/>
+      <w:u w:val="single"/>
+    </w:rPr>
+  </w:style>
+  <w:style w:type="character" w:styleId="UnresolvedMention">
+    <w:name w:val="Unresolved Mention"/>
+    <w:basedOn w:val="DefaultParagraphFont"/>
+    <w:uiPriority w:val="99"/>
+    <w:semiHidden/>
+    <w:unhideWhenUsed/>
+    <w:rsid w:val="00761321"/>
+    <w:rPr>
+      <w:color w:val="605E5C"/>
+      <w:shd w:val="clear" w:color="auto" w:fill="E1DFDD"/>
+    </w:rPr>
+  </w:style>
 </w:styles>
 </file>
 

</xml_diff>